<commit_message>
Finish ML P2. Add some course notes
</commit_message>
<xml_diff>
--- a/Course Notes/11 - Machine Learning/Linear and Logistic Regression.docx
+++ b/Course Notes/11 - Machine Learning/Linear and Logistic Regression.docx
@@ -6,6 +6,8 @@
       <w:pPr>
         <w:pStyle w:val="Heading1"/>
       </w:pPr>
+      <w:bookmarkStart w:id="0" w:name="_GoBack"/>
+      <w:bookmarkEnd w:id="0"/>
       <w:r>
         <w:t>Bias and Regression</w:t>
       </w:r>
@@ -5356,8 +5358,49 @@
       <w:r>
         <w:t>Usually just remove them</w:t>
       </w:r>
-      <w:bookmarkStart w:id="0" w:name="_GoBack"/>
-      <w:bookmarkEnd w:id="0"/>
+    </w:p>
+    <w:p>
+      <w:pPr>
+        <w:pStyle w:val="ListParagraph"/>
+        <w:numPr>
+          <w:ilvl w:val="0"/>
+          <w:numId w:val="48"/>
+        </w:numPr>
+      </w:pPr>
+      <w:r>
+        <w:t xml:space="preserve">Creating the </w:t>
+      </w:r>
+      <w:proofErr w:type="spellStart"/>
+      <w:r>
+        <w:t>statsmodels</w:t>
+      </w:r>
+      <w:proofErr w:type="spellEnd"/>
+      <w:r>
+        <w:t xml:space="preserve"> package to create these diagnostic plots.</w:t>
+      </w:r>
+    </w:p>
+    <w:p>
+      <w:pPr>
+        <w:pStyle w:val="ListParagraph"/>
+        <w:numPr>
+          <w:ilvl w:val="1"/>
+          <w:numId w:val="48"/>
+        </w:numPr>
+      </w:pPr>
+      <w:r>
+        <w:t xml:space="preserve">Go to this website </w:t>
+      </w:r>
+      <w:hyperlink r:id="rId46" w:history="1">
+        <w:r>
+          <w:rPr>
+            <w:rStyle w:val="Hyperlink"/>
+          </w:rPr>
+          <w:t>http://mpastell.com/2013/04/19/python_regression/</w:t>
+        </w:r>
+      </w:hyperlink>
+      <w:r>
+        <w:t xml:space="preserve"> </w:t>
+      </w:r>
     </w:p>
     <w:sectPr>
       <w:pgSz w:w="12240" w:h="15840"/>
@@ -11691,6 +11734,17 @@
       <w:color w:val="1F4D78" w:themeColor="accent1" w:themeShade="7F"/>
     </w:rPr>
   </w:style>
+  <w:style w:type="character" w:styleId="Hyperlink">
+    <w:name w:val="Hyperlink"/>
+    <w:basedOn w:val="DefaultParagraphFont"/>
+    <w:uiPriority w:val="99"/>
+    <w:unhideWhenUsed/>
+    <w:rsid w:val="009B1DCD"/>
+    <w:rPr>
+      <w:color w:val="0563C1" w:themeColor="hyperlink"/>
+      <w:u w:val="single"/>
+    </w:rPr>
+  </w:style>
 </w:styles>
 </file>
 

</xml_diff>